<commit_message>
fix : hrefs not working
</commit_message>
<xml_diff>
--- a/assets/files/Resume_Sabareesh_Parvathareddy_v0.3.pdf.docx
+++ b/assets/files/Resume_Sabareesh_Parvathareddy_v0.3.pdf.docx
@@ -405,7 +405,27 @@
           <w:szCs w:val="20"/>
           <w:shd w:val="clear" w:color="auto" w:fill="FFFFFF"/>
         </w:rPr>
-        <w:t xml:space="preserve">3 years of professional experience in </w:t>
+        <w:t>3</w:t>
+      </w:r>
+      <w:r>
+        <w:rPr>
+          <w:rFonts w:ascii="Maven Pro" w:eastAsia="Times New Roman" w:hAnsi="Maven Pro" w:cs="Tahoma"/>
+          <w:color w:val="00000A"/>
+          <w:sz w:val="20"/>
+          <w:szCs w:val="20"/>
+          <w:shd w:val="clear" w:color="auto" w:fill="FFFFFF"/>
+        </w:rPr>
+        <w:t>.5</w:t>
+      </w:r>
+      <w:r>
+        <w:rPr>
+          <w:rFonts w:ascii="Maven Pro" w:eastAsia="Times New Roman" w:hAnsi="Maven Pro" w:cs="Tahoma"/>
+          <w:color w:val="00000A"/>
+          <w:sz w:val="20"/>
+          <w:szCs w:val="20"/>
+          <w:shd w:val="clear" w:color="auto" w:fill="FFFFFF"/>
+        </w:rPr>
+        <w:t xml:space="preserve"> years of professional experience in </w:t>
       </w:r>
       <w:r>
         <w:rPr>
@@ -726,24 +746,6 @@
           <w:sz w:val="20"/>
           <w:szCs w:val="20"/>
         </w:rPr>
-        <w:t>ReactJS</w:t>
-      </w:r>
-      <w:r>
-        <w:rPr>
-          <w:rFonts w:ascii="Maven Pro" w:eastAsia="Times New Roman" w:hAnsi="Maven Pro" w:cs="Times New Roman"/>
-          <w:color w:val="00000A"/>
-          <w:sz w:val="20"/>
-          <w:szCs w:val="20"/>
-        </w:rPr>
-        <w:t xml:space="preserve">, </w:t>
-      </w:r>
-      <w:r>
-        <w:rPr>
-          <w:rFonts w:ascii="Maven Pro" w:eastAsia="Times New Roman" w:hAnsi="Maven Pro" w:cs="Times New Roman"/>
-          <w:color w:val="00000A"/>
-          <w:sz w:val="20"/>
-          <w:szCs w:val="20"/>
-        </w:rPr>
         <w:t xml:space="preserve">HTML5 and </w:t>
       </w:r>
       <w:r>
@@ -974,7 +976,17 @@
           <w:sz w:val="20"/>
           <w:szCs w:val="20"/>
         </w:rPr>
-        <w:t>, Ad</w:t>
+        <w:t xml:space="preserve">, </w:t>
+      </w:r>
+      <w:proofErr w:type="spellStart"/>
+      <w:r>
+        <w:rPr>
+          <w:rFonts w:ascii="Maven Pro" w:eastAsia="Times New Roman" w:hAnsi="Maven Pro" w:cs="Times New Roman"/>
+          <w:color w:val="00000A"/>
+          <w:sz w:val="20"/>
+          <w:szCs w:val="20"/>
+        </w:rPr>
+        <w:t>Ad</w:t>
       </w:r>
       <w:r>
         <w:rPr>
@@ -985,6 +997,7 @@
         </w:rPr>
         <w:t>Mob</w:t>
       </w:r>
+      <w:proofErr w:type="spellEnd"/>
       <w:r>
         <w:rPr>
           <w:rFonts w:ascii="Maven Pro" w:eastAsia="Times New Roman" w:hAnsi="Maven Pro" w:cs="Times New Roman"/>
@@ -1093,6 +1106,7 @@
                 <w:szCs w:val="20"/>
               </w:rPr>
             </w:pPr>
+            <w:proofErr w:type="spellStart"/>
             <w:r>
               <w:rPr>
                 <w:rFonts w:ascii="Maven Pro" w:eastAsia="Times New Roman" w:hAnsi="Maven Pro" w:cs="Times New Roman"/>
@@ -1102,6 +1116,7 @@
               </w:rPr>
               <w:t>NearShop</w:t>
             </w:r>
+            <w:proofErr w:type="spellEnd"/>
             <w:r>
               <w:rPr>
                 <w:rFonts w:ascii="Maven Pro" w:eastAsia="Times New Roman" w:hAnsi="Maven Pro" w:cs="Times New Roman"/>
@@ -1274,25 +1289,7 @@
           <w:sz w:val="20"/>
           <w:szCs w:val="20"/>
         </w:rPr>
-        <w:t xml:space="preserve">Built on integration with </w:t>
-      </w:r>
-      <w:r>
-        <w:rPr>
-          <w:rFonts w:ascii="Maven Pro" w:eastAsia="Times New Roman" w:hAnsi="Maven Pro" w:cs="Times New Roman"/>
-          <w:color w:val="00000A"/>
-          <w:sz w:val="20"/>
-          <w:szCs w:val="20"/>
-        </w:rPr>
-        <w:t>Google Location API</w:t>
-      </w:r>
-      <w:r>
-        <w:rPr>
-          <w:rFonts w:ascii="Maven Pro" w:eastAsia="Times New Roman" w:hAnsi="Maven Pro" w:cs="Times New Roman"/>
-          <w:color w:val="00000A"/>
-          <w:sz w:val="20"/>
-          <w:szCs w:val="20"/>
-        </w:rPr>
-        <w:t xml:space="preserve"> and with strong focus </w:t>
+        <w:t xml:space="preserve">Built on integration with Google Location API and with strong focus </w:t>
       </w:r>
       <w:r>
         <w:rPr>
@@ -3272,8 +3269,6 @@
               </w:rPr>
               <w:t xml:space="preserve">Senior </w:t>
             </w:r>
-            <w:bookmarkStart w:id="0" w:name="_GoBack"/>
-            <w:bookmarkEnd w:id="0"/>
             <w:r>
               <w:rPr>
                 <w:rFonts w:ascii="Maven Pro" w:eastAsia="Times New Roman" w:hAnsi="Maven Pro" w:cs="Times New Roman"/>
@@ -3664,6 +3659,118 @@
     </w:p>
     <w:p>
       <w:pPr>
+        <w:autoSpaceDE w:val="0"/>
+        <w:autoSpaceDN w:val="0"/>
+        <w:adjustRightInd w:val="0"/>
+        <w:spacing w:after="0" w:line="240" w:lineRule="auto"/>
+        <w:rPr>
+          <w:rFonts w:ascii="Maven Pro" w:eastAsia="Times New Roman" w:hAnsi="Maven Pro" w:cs="Times New Roman"/>
+          <w:color w:val="00000A"/>
+          <w:sz w:val="20"/>
+          <w:szCs w:val="20"/>
+        </w:rPr>
+      </w:pPr>
+    </w:p>
+    <w:p>
+      <w:pPr>
+        <w:autoSpaceDE w:val="0"/>
+        <w:autoSpaceDN w:val="0"/>
+        <w:adjustRightInd w:val="0"/>
+        <w:spacing w:after="0" w:line="240" w:lineRule="auto"/>
+        <w:rPr>
+          <w:rFonts w:ascii="Maven Pro" w:eastAsia="Times New Roman" w:hAnsi="Maven Pro" w:cs="Times New Roman"/>
+          <w:color w:val="00000A"/>
+          <w:sz w:val="20"/>
+          <w:szCs w:val="20"/>
+        </w:rPr>
+      </w:pPr>
+    </w:p>
+    <w:p>
+      <w:pPr>
+        <w:autoSpaceDE w:val="0"/>
+        <w:autoSpaceDN w:val="0"/>
+        <w:adjustRightInd w:val="0"/>
+        <w:spacing w:after="0" w:line="240" w:lineRule="auto"/>
+        <w:rPr>
+          <w:rFonts w:ascii="Maven Pro" w:eastAsia="Times New Roman" w:hAnsi="Maven Pro" w:cs="Times New Roman"/>
+          <w:color w:val="00000A"/>
+          <w:sz w:val="20"/>
+          <w:szCs w:val="20"/>
+        </w:rPr>
+      </w:pPr>
+    </w:p>
+    <w:p>
+      <w:pPr>
+        <w:autoSpaceDE w:val="0"/>
+        <w:autoSpaceDN w:val="0"/>
+        <w:adjustRightInd w:val="0"/>
+        <w:spacing w:after="0" w:line="240" w:lineRule="auto"/>
+        <w:rPr>
+          <w:rFonts w:ascii="Maven Pro" w:eastAsia="Times New Roman" w:hAnsi="Maven Pro" w:cs="Times New Roman"/>
+          <w:color w:val="00000A"/>
+          <w:sz w:val="20"/>
+          <w:szCs w:val="20"/>
+        </w:rPr>
+      </w:pPr>
+    </w:p>
+    <w:p>
+      <w:pPr>
+        <w:autoSpaceDE w:val="0"/>
+        <w:autoSpaceDN w:val="0"/>
+        <w:adjustRightInd w:val="0"/>
+        <w:spacing w:after="0" w:line="240" w:lineRule="auto"/>
+        <w:rPr>
+          <w:rFonts w:ascii="Maven Pro" w:eastAsia="Times New Roman" w:hAnsi="Maven Pro" w:cs="Times New Roman"/>
+          <w:color w:val="00000A"/>
+          <w:sz w:val="20"/>
+          <w:szCs w:val="20"/>
+        </w:rPr>
+      </w:pPr>
+    </w:p>
+    <w:p>
+      <w:pPr>
+        <w:autoSpaceDE w:val="0"/>
+        <w:autoSpaceDN w:val="0"/>
+        <w:adjustRightInd w:val="0"/>
+        <w:spacing w:after="0" w:line="240" w:lineRule="auto"/>
+        <w:rPr>
+          <w:rFonts w:ascii="Maven Pro" w:eastAsia="Times New Roman" w:hAnsi="Maven Pro" w:cs="Times New Roman"/>
+          <w:color w:val="00000A"/>
+          <w:sz w:val="20"/>
+          <w:szCs w:val="20"/>
+        </w:rPr>
+      </w:pPr>
+    </w:p>
+    <w:p>
+      <w:pPr>
+        <w:autoSpaceDE w:val="0"/>
+        <w:autoSpaceDN w:val="0"/>
+        <w:adjustRightInd w:val="0"/>
+        <w:spacing w:after="0" w:line="240" w:lineRule="auto"/>
+        <w:rPr>
+          <w:rFonts w:ascii="Maven Pro" w:eastAsia="Times New Roman" w:hAnsi="Maven Pro" w:cs="Times New Roman"/>
+          <w:color w:val="00000A"/>
+          <w:sz w:val="20"/>
+          <w:szCs w:val="20"/>
+        </w:rPr>
+      </w:pPr>
+    </w:p>
+    <w:p>
+      <w:pPr>
+        <w:autoSpaceDE w:val="0"/>
+        <w:autoSpaceDN w:val="0"/>
+        <w:adjustRightInd w:val="0"/>
+        <w:spacing w:after="0" w:line="240" w:lineRule="auto"/>
+        <w:rPr>
+          <w:rFonts w:ascii="Maven Pro" w:eastAsia="Times New Roman" w:hAnsi="Maven Pro" w:cs="Times New Roman"/>
+          <w:color w:val="00000A"/>
+          <w:sz w:val="20"/>
+          <w:szCs w:val="20"/>
+        </w:rPr>
+      </w:pPr>
+    </w:p>
+    <w:p>
+      <w:pPr>
         <w:pStyle w:val="ListParagraph"/>
         <w:autoSpaceDE w:val="0"/>
         <w:autoSpaceDN w:val="0"/>
@@ -3694,6 +3801,7 @@
           <w:bCs/>
           <w:color w:val="00000A"/>
         </w:rPr>
+        <w:lastRenderedPageBreak/>
         <w:t>Education</w:t>
       </w:r>
     </w:p>
@@ -3907,7 +4015,6 @@
                 <w:sz w:val="20"/>
                 <w:szCs w:val="20"/>
               </w:rPr>
-              <w:lastRenderedPageBreak/>
               <w:t>Web Component Development</w:t>
             </w:r>
           </w:p>
@@ -4632,6 +4739,8 @@
               </w:rPr>
               <w:t>.</w:t>
             </w:r>
+            <w:bookmarkStart w:id="0" w:name="_GoBack"/>
+            <w:bookmarkEnd w:id="0"/>
           </w:p>
           <w:p>
             <w:pPr>
@@ -10744,7 +10853,7 @@
 </file>
 
 <file path=customXml/itemProps1.xml><?xml version="1.0" encoding="utf-8"?>
-<ds:datastoreItem xmlns:ds="http://schemas.openxmlformats.org/officeDocument/2006/customXml" ds:itemID="{6ADEE9E0-1C1D-4BED-91EE-98BD6D9B7FB0}">
+<ds:datastoreItem xmlns:ds="http://schemas.openxmlformats.org/officeDocument/2006/customXml" ds:itemID="{C0A06527-A988-42D9-8809-C305C4D0EAF5}">
   <ds:schemaRefs>
     <ds:schemaRef ds:uri="http://schemas.openxmlformats.org/officeDocument/2006/bibliography"/>
   </ds:schemaRefs>

</xml_diff>